<commit_message>
Notes on Rebasing and Interactive Rebasing Finished
</commit_message>
<xml_diff>
--- a/11. Rebasing.docx
+++ b/11. Rebasing.docx
@@ -25,14 +25,2091 @@
     <w:p>
       <w:pPr>
         <w:rPr>
+          <w:sz w:val="40"/>
+          <w:szCs w:val="40"/>
+        </w:rPr>
+      </w:pPr>
+      <w:r>
+        <w:rPr>
+          <w:sz w:val="40"/>
+          <w:szCs w:val="40"/>
+        </w:rPr>
+        <w:t xml:space="preserve">Rebasing alternative he </w:t>
+      </w:r>
+      <w:proofErr w:type="gramStart"/>
+      <w:r>
+        <w:rPr>
+          <w:sz w:val="40"/>
+          <w:szCs w:val="40"/>
+        </w:rPr>
+        <w:t>merge</w:t>
+      </w:r>
+      <w:proofErr w:type="gramEnd"/>
+      <w:r>
+        <w:rPr>
+          <w:sz w:val="40"/>
+          <w:szCs w:val="40"/>
+        </w:rPr>
+        <w:t xml:space="preserve"> ka. </w:t>
+      </w:r>
+    </w:p>
+    <w:p>
+      <w:pPr>
+        <w:rPr>
           <w:b/>
           <w:bCs/>
           <w:sz w:val="40"/>
           <w:szCs w:val="40"/>
         </w:rPr>
       </w:pPr>
+      <w:r>
+        <w:rPr>
+          <w:b/>
+          <w:bCs/>
+          <w:sz w:val="40"/>
+          <w:szCs w:val="40"/>
+        </w:rPr>
+        <w:t>Comparing</w:t>
+      </w:r>
+      <w:r>
+        <w:rPr>
+          <w:b/>
+          <w:bCs/>
+          <w:sz w:val="40"/>
+          <w:szCs w:val="40"/>
+        </w:rPr>
+        <w:t xml:space="preserve"> merging and rebasing:</w:t>
+      </w:r>
+    </w:p>
+    <w:p>
+      <w:pPr>
+        <w:rPr>
+          <w:sz w:val="40"/>
+          <w:szCs w:val="40"/>
+        </w:rPr>
+      </w:pPr>
+      <w:proofErr w:type="spellStart"/>
+      <w:r>
+        <w:rPr>
+          <w:sz w:val="40"/>
+          <w:szCs w:val="40"/>
+        </w:rPr>
+        <w:t>Dono</w:t>
+      </w:r>
+      <w:proofErr w:type="spellEnd"/>
+      <w:r>
+        <w:rPr>
+          <w:sz w:val="40"/>
+          <w:szCs w:val="40"/>
+        </w:rPr>
+        <w:t xml:space="preserve"> hi commands </w:t>
+      </w:r>
+      <w:proofErr w:type="spellStart"/>
+      <w:r>
+        <w:rPr>
+          <w:sz w:val="40"/>
+          <w:szCs w:val="40"/>
+        </w:rPr>
+        <w:t>humy</w:t>
+      </w:r>
+      <w:proofErr w:type="spellEnd"/>
+      <w:r>
+        <w:rPr>
+          <w:sz w:val="40"/>
+          <w:szCs w:val="40"/>
+        </w:rPr>
+        <w:t xml:space="preserve"> help </w:t>
+      </w:r>
+      <w:proofErr w:type="spellStart"/>
+      <w:r>
+        <w:rPr>
+          <w:sz w:val="40"/>
+          <w:szCs w:val="40"/>
+        </w:rPr>
+        <w:t>krti</w:t>
+      </w:r>
+      <w:proofErr w:type="spellEnd"/>
+      <w:r>
+        <w:rPr>
+          <w:sz w:val="40"/>
+          <w:szCs w:val="40"/>
+        </w:rPr>
+        <w:t xml:space="preserve"> </w:t>
+      </w:r>
+      <w:proofErr w:type="spellStart"/>
+      <w:r>
+        <w:rPr>
+          <w:sz w:val="40"/>
+          <w:szCs w:val="40"/>
+        </w:rPr>
+        <w:t>hein</w:t>
+      </w:r>
+      <w:proofErr w:type="spellEnd"/>
+      <w:r>
+        <w:rPr>
+          <w:sz w:val="40"/>
+          <w:szCs w:val="40"/>
+        </w:rPr>
+        <w:t xml:space="preserve"> branches ko combine </w:t>
+      </w:r>
+      <w:proofErr w:type="spellStart"/>
+      <w:r>
+        <w:rPr>
+          <w:sz w:val="40"/>
+          <w:szCs w:val="40"/>
+        </w:rPr>
+        <w:t>krne</w:t>
+      </w:r>
+      <w:proofErr w:type="spellEnd"/>
+      <w:r>
+        <w:rPr>
+          <w:sz w:val="40"/>
+          <w:szCs w:val="40"/>
+        </w:rPr>
+        <w:t xml:space="preserve"> k </w:t>
+      </w:r>
+      <w:proofErr w:type="spellStart"/>
+      <w:r>
+        <w:rPr>
+          <w:sz w:val="40"/>
+          <w:szCs w:val="40"/>
+        </w:rPr>
+        <w:t>liye</w:t>
+      </w:r>
+      <w:proofErr w:type="spellEnd"/>
+      <w:r>
+        <w:rPr>
+          <w:sz w:val="40"/>
+          <w:szCs w:val="40"/>
+        </w:rPr>
+        <w:t>.</w:t>
+      </w:r>
+      <w:r>
+        <w:rPr>
+          <w:sz w:val="40"/>
+          <w:szCs w:val="40"/>
+        </w:rPr>
+        <w:t xml:space="preserve"> </w:t>
+      </w:r>
+    </w:p>
+    <w:p>
+      <w:pPr>
+        <w:rPr>
+          <w:sz w:val="40"/>
+          <w:szCs w:val="40"/>
+        </w:rPr>
+      </w:pPr>
+      <w:r>
+        <w:rPr>
+          <w:sz w:val="40"/>
+          <w:szCs w:val="40"/>
+        </w:rPr>
+        <w:t xml:space="preserve">Merging me scene ye </w:t>
+      </w:r>
+      <w:proofErr w:type="spellStart"/>
+      <w:r>
+        <w:rPr>
+          <w:sz w:val="40"/>
+          <w:szCs w:val="40"/>
+        </w:rPr>
+        <w:t>hy</w:t>
+      </w:r>
+      <w:proofErr w:type="spellEnd"/>
+      <w:r>
+        <w:rPr>
+          <w:sz w:val="40"/>
+          <w:szCs w:val="40"/>
+        </w:rPr>
+        <w:t xml:space="preserve"> k </w:t>
+      </w:r>
+      <w:proofErr w:type="spellStart"/>
+      <w:r>
+        <w:rPr>
+          <w:sz w:val="40"/>
+          <w:szCs w:val="40"/>
+        </w:rPr>
+        <w:t>agr</w:t>
+      </w:r>
+      <w:proofErr w:type="spellEnd"/>
+      <w:r>
+        <w:rPr>
+          <w:sz w:val="40"/>
+          <w:szCs w:val="40"/>
+        </w:rPr>
+        <w:t xml:space="preserve"> </w:t>
+      </w:r>
+      <w:proofErr w:type="spellStart"/>
+      <w:r>
+        <w:rPr>
+          <w:sz w:val="40"/>
+          <w:szCs w:val="40"/>
+        </w:rPr>
+        <w:t>apki</w:t>
+      </w:r>
+      <w:proofErr w:type="spellEnd"/>
+      <w:r>
+        <w:rPr>
+          <w:sz w:val="40"/>
+          <w:szCs w:val="40"/>
+        </w:rPr>
+        <w:t xml:space="preserve"> master branch active </w:t>
+      </w:r>
+      <w:proofErr w:type="spellStart"/>
+      <w:r>
+        <w:rPr>
+          <w:sz w:val="40"/>
+          <w:szCs w:val="40"/>
+        </w:rPr>
+        <w:t>hy</w:t>
+      </w:r>
+      <w:proofErr w:type="spellEnd"/>
+      <w:r>
+        <w:rPr>
+          <w:sz w:val="40"/>
+          <w:szCs w:val="40"/>
+        </w:rPr>
+        <w:t xml:space="preserve"> us </w:t>
+      </w:r>
+      <w:proofErr w:type="spellStart"/>
+      <w:r>
+        <w:rPr>
+          <w:sz w:val="40"/>
+          <w:szCs w:val="40"/>
+        </w:rPr>
+        <w:t>pr</w:t>
+      </w:r>
+      <w:proofErr w:type="spellEnd"/>
+      <w:r>
+        <w:rPr>
+          <w:sz w:val="40"/>
+          <w:szCs w:val="40"/>
+        </w:rPr>
+        <w:t xml:space="preserve"> commits </w:t>
+      </w:r>
+      <w:proofErr w:type="spellStart"/>
+      <w:r>
+        <w:rPr>
+          <w:sz w:val="40"/>
+          <w:szCs w:val="40"/>
+        </w:rPr>
+        <w:t>huye</w:t>
+      </w:r>
+      <w:proofErr w:type="spellEnd"/>
+      <w:r>
+        <w:rPr>
+          <w:sz w:val="40"/>
+          <w:szCs w:val="40"/>
+        </w:rPr>
+        <w:t xml:space="preserve"> </w:t>
+      </w:r>
+      <w:proofErr w:type="spellStart"/>
+      <w:r>
+        <w:rPr>
+          <w:sz w:val="40"/>
+          <w:szCs w:val="40"/>
+        </w:rPr>
+        <w:t>jaa</w:t>
+      </w:r>
+      <w:proofErr w:type="spellEnd"/>
+      <w:r>
+        <w:rPr>
+          <w:sz w:val="40"/>
+          <w:szCs w:val="40"/>
+        </w:rPr>
+        <w:t xml:space="preserve"> </w:t>
+      </w:r>
+      <w:proofErr w:type="spellStart"/>
+      <w:r>
+        <w:rPr>
+          <w:sz w:val="40"/>
+          <w:szCs w:val="40"/>
+        </w:rPr>
+        <w:t>rhy</w:t>
+      </w:r>
+      <w:proofErr w:type="spellEnd"/>
+      <w:r>
+        <w:rPr>
+          <w:sz w:val="40"/>
+          <w:szCs w:val="40"/>
+        </w:rPr>
+        <w:t xml:space="preserve"> </w:t>
+      </w:r>
+      <w:proofErr w:type="spellStart"/>
+      <w:r>
+        <w:rPr>
+          <w:sz w:val="40"/>
+          <w:szCs w:val="40"/>
+        </w:rPr>
+        <w:t>hien</w:t>
+      </w:r>
+      <w:proofErr w:type="spellEnd"/>
+      <w:r>
+        <w:rPr>
+          <w:sz w:val="40"/>
+          <w:szCs w:val="40"/>
+        </w:rPr>
+        <w:t xml:space="preserve"> wo </w:t>
+      </w:r>
+      <w:proofErr w:type="spellStart"/>
+      <w:r>
+        <w:rPr>
+          <w:sz w:val="40"/>
+          <w:szCs w:val="40"/>
+        </w:rPr>
+        <w:t>lazman</w:t>
+      </w:r>
+      <w:proofErr w:type="spellEnd"/>
+      <w:r>
+        <w:rPr>
+          <w:sz w:val="40"/>
+          <w:szCs w:val="40"/>
+        </w:rPr>
+        <w:t xml:space="preserve"> </w:t>
+      </w:r>
+      <w:proofErr w:type="spellStart"/>
+      <w:r>
+        <w:rPr>
+          <w:sz w:val="40"/>
+          <w:szCs w:val="40"/>
+        </w:rPr>
+        <w:t>apko</w:t>
+      </w:r>
+      <w:proofErr w:type="spellEnd"/>
+      <w:r>
+        <w:rPr>
+          <w:sz w:val="40"/>
+          <w:szCs w:val="40"/>
+        </w:rPr>
+        <w:t xml:space="preserve"> wo changes </w:t>
+      </w:r>
+      <w:proofErr w:type="spellStart"/>
+      <w:r>
+        <w:rPr>
+          <w:sz w:val="40"/>
+          <w:szCs w:val="40"/>
+        </w:rPr>
+        <w:t>apne</w:t>
+      </w:r>
+      <w:proofErr w:type="spellEnd"/>
+      <w:r>
+        <w:rPr>
+          <w:sz w:val="40"/>
+          <w:szCs w:val="40"/>
+        </w:rPr>
+        <w:t xml:space="preserve"> pass </w:t>
+      </w:r>
+      <w:proofErr w:type="spellStart"/>
+      <w:r>
+        <w:rPr>
+          <w:sz w:val="40"/>
+          <w:szCs w:val="40"/>
+        </w:rPr>
+        <w:t>chahiye</w:t>
+      </w:r>
+      <w:proofErr w:type="spellEnd"/>
+      <w:r>
+        <w:rPr>
+          <w:sz w:val="40"/>
+          <w:szCs w:val="40"/>
+        </w:rPr>
+        <w:t xml:space="preserve"> </w:t>
+      </w:r>
+      <w:proofErr w:type="spellStart"/>
+      <w:r>
+        <w:rPr>
+          <w:sz w:val="40"/>
+          <w:szCs w:val="40"/>
+        </w:rPr>
+        <w:t>jb</w:t>
+      </w:r>
+      <w:proofErr w:type="spellEnd"/>
+      <w:r>
+        <w:rPr>
+          <w:sz w:val="40"/>
+          <w:szCs w:val="40"/>
+        </w:rPr>
+        <w:t xml:space="preserve"> </w:t>
+      </w:r>
+      <w:proofErr w:type="spellStart"/>
+      <w:r>
+        <w:rPr>
+          <w:sz w:val="40"/>
+          <w:szCs w:val="40"/>
+        </w:rPr>
+        <w:t>aap</w:t>
+      </w:r>
+      <w:proofErr w:type="spellEnd"/>
+      <w:r>
+        <w:rPr>
+          <w:sz w:val="40"/>
+          <w:szCs w:val="40"/>
+        </w:rPr>
+        <w:t xml:space="preserve"> un ko merge </w:t>
+      </w:r>
+      <w:proofErr w:type="spellStart"/>
+      <w:r>
+        <w:rPr>
+          <w:sz w:val="40"/>
+          <w:szCs w:val="40"/>
+        </w:rPr>
+        <w:t>krogy</w:t>
+      </w:r>
+      <w:proofErr w:type="spellEnd"/>
+      <w:r>
+        <w:rPr>
+          <w:sz w:val="40"/>
+          <w:szCs w:val="40"/>
+        </w:rPr>
+        <w:t xml:space="preserve"> </w:t>
+      </w:r>
+      <w:proofErr w:type="spellStart"/>
+      <w:r>
+        <w:rPr>
+          <w:sz w:val="40"/>
+          <w:szCs w:val="40"/>
+        </w:rPr>
+        <w:t>apni</w:t>
+      </w:r>
+      <w:proofErr w:type="spellEnd"/>
+      <w:r>
+        <w:rPr>
+          <w:sz w:val="40"/>
+          <w:szCs w:val="40"/>
+        </w:rPr>
+        <w:t xml:space="preserve"> feature branch me to </w:t>
+      </w:r>
+      <w:proofErr w:type="spellStart"/>
+      <w:r>
+        <w:rPr>
+          <w:sz w:val="40"/>
+          <w:szCs w:val="40"/>
+        </w:rPr>
+        <w:t>aik</w:t>
+      </w:r>
+      <w:proofErr w:type="spellEnd"/>
+      <w:r>
+        <w:rPr>
+          <w:sz w:val="40"/>
+          <w:szCs w:val="40"/>
+        </w:rPr>
+        <w:t xml:space="preserve"> merge commit generate </w:t>
+      </w:r>
+      <w:proofErr w:type="spellStart"/>
+      <w:r>
+        <w:rPr>
+          <w:sz w:val="40"/>
+          <w:szCs w:val="40"/>
+        </w:rPr>
+        <w:t>hoga</w:t>
+      </w:r>
+      <w:proofErr w:type="spellEnd"/>
+      <w:r>
+        <w:rPr>
+          <w:sz w:val="40"/>
+          <w:szCs w:val="40"/>
+        </w:rPr>
+        <w:t xml:space="preserve"> or history linear </w:t>
+      </w:r>
+      <w:proofErr w:type="spellStart"/>
+      <w:r>
+        <w:rPr>
+          <w:sz w:val="40"/>
+          <w:szCs w:val="40"/>
+        </w:rPr>
+        <w:t>ni</w:t>
+      </w:r>
+      <w:proofErr w:type="spellEnd"/>
+      <w:r>
+        <w:rPr>
+          <w:sz w:val="40"/>
+          <w:szCs w:val="40"/>
+        </w:rPr>
+        <w:t xml:space="preserve"> </w:t>
+      </w:r>
+      <w:proofErr w:type="spellStart"/>
+      <w:r>
+        <w:rPr>
+          <w:sz w:val="40"/>
+          <w:szCs w:val="40"/>
+        </w:rPr>
+        <w:t>hogi</w:t>
+      </w:r>
+      <w:proofErr w:type="spellEnd"/>
+      <w:r>
+        <w:rPr>
+          <w:sz w:val="40"/>
+          <w:szCs w:val="40"/>
+        </w:rPr>
+        <w:t xml:space="preserve">. Rebase </w:t>
+      </w:r>
+      <w:proofErr w:type="spellStart"/>
+      <w:r>
+        <w:rPr>
+          <w:sz w:val="40"/>
+          <w:szCs w:val="40"/>
+        </w:rPr>
+        <w:t>krne</w:t>
+      </w:r>
+      <w:proofErr w:type="spellEnd"/>
+      <w:r>
+        <w:rPr>
+          <w:sz w:val="40"/>
+          <w:szCs w:val="40"/>
+        </w:rPr>
+        <w:t xml:space="preserve"> se history linear ho </w:t>
+      </w:r>
+      <w:proofErr w:type="spellStart"/>
+      <w:r>
+        <w:rPr>
+          <w:sz w:val="40"/>
+          <w:szCs w:val="40"/>
+        </w:rPr>
+        <w:t>jati</w:t>
+      </w:r>
+      <w:proofErr w:type="spellEnd"/>
+      <w:r>
+        <w:rPr>
+          <w:sz w:val="40"/>
+          <w:szCs w:val="40"/>
+        </w:rPr>
+        <w:t xml:space="preserve"> </w:t>
+      </w:r>
+      <w:proofErr w:type="spellStart"/>
+      <w:r>
+        <w:rPr>
+          <w:sz w:val="40"/>
+          <w:szCs w:val="40"/>
+        </w:rPr>
+        <w:t>hy</w:t>
+      </w:r>
+      <w:proofErr w:type="spellEnd"/>
+      <w:r>
+        <w:rPr>
+          <w:sz w:val="40"/>
+          <w:szCs w:val="40"/>
+        </w:rPr>
+        <w:t xml:space="preserve"> or </w:t>
+      </w:r>
+      <w:proofErr w:type="spellStart"/>
+      <w:r>
+        <w:rPr>
+          <w:sz w:val="40"/>
+          <w:szCs w:val="40"/>
+        </w:rPr>
+        <w:t>apki</w:t>
+      </w:r>
+      <w:proofErr w:type="spellEnd"/>
+      <w:r>
+        <w:rPr>
+          <w:sz w:val="40"/>
+          <w:szCs w:val="40"/>
+        </w:rPr>
+        <w:t xml:space="preserve"> feature branch tip of the master se start </w:t>
+      </w:r>
+      <w:proofErr w:type="spellStart"/>
+      <w:r>
+        <w:rPr>
+          <w:sz w:val="40"/>
+          <w:szCs w:val="40"/>
+        </w:rPr>
+        <w:t>hoti</w:t>
+      </w:r>
+      <w:proofErr w:type="spellEnd"/>
+      <w:r>
+        <w:rPr>
+          <w:sz w:val="40"/>
+          <w:szCs w:val="40"/>
+        </w:rPr>
+        <w:t xml:space="preserve"> </w:t>
+      </w:r>
+      <w:proofErr w:type="spellStart"/>
+      <w:r>
+        <w:rPr>
+          <w:sz w:val="40"/>
+          <w:szCs w:val="40"/>
+        </w:rPr>
+        <w:t>hy</w:t>
+      </w:r>
+      <w:proofErr w:type="spellEnd"/>
+      <w:r>
+        <w:rPr>
+          <w:sz w:val="40"/>
+          <w:szCs w:val="40"/>
+        </w:rPr>
+        <w:t>.</w:t>
+      </w:r>
+    </w:p>
+    <w:p>
+      <w:pPr>
+        <w:rPr>
+          <w:sz w:val="40"/>
+          <w:szCs w:val="40"/>
+        </w:rPr>
+      </w:pPr>
+      <w:r>
+        <w:rPr>
+          <w:sz w:val="40"/>
+          <w:szCs w:val="40"/>
+        </w:rPr>
+        <w:t>Two ways that can work:</w:t>
+      </w:r>
+    </w:p>
+    <w:p>
+      <w:pPr>
+        <w:pStyle w:val="ListParagraph"/>
+        <w:numPr>
+          <w:ilvl w:val="0"/>
+          <w:numId w:val="1"/>
+        </w:numPr>
+        <w:rPr>
+          <w:sz w:val="40"/>
+          <w:szCs w:val="40"/>
+        </w:rPr>
+      </w:pPr>
+      <w:r>
+        <w:rPr>
+          <w:sz w:val="40"/>
+          <w:szCs w:val="40"/>
+        </w:rPr>
+        <w:t xml:space="preserve">Merging </w:t>
+      </w:r>
+      <w:proofErr w:type="spellStart"/>
+      <w:r>
+        <w:rPr>
+          <w:sz w:val="40"/>
+          <w:szCs w:val="40"/>
+        </w:rPr>
+        <w:t>krty</w:t>
+      </w:r>
+      <w:proofErr w:type="spellEnd"/>
+      <w:r>
+        <w:rPr>
+          <w:sz w:val="40"/>
+          <w:szCs w:val="40"/>
+        </w:rPr>
+        <w:t xml:space="preserve"> </w:t>
+      </w:r>
+      <w:proofErr w:type="spellStart"/>
+      <w:r>
+        <w:rPr>
+          <w:sz w:val="40"/>
+          <w:szCs w:val="40"/>
+        </w:rPr>
+        <w:t>jao</w:t>
+      </w:r>
+      <w:proofErr w:type="spellEnd"/>
+      <w:r>
+        <w:rPr>
+          <w:sz w:val="40"/>
+          <w:szCs w:val="40"/>
+        </w:rPr>
+        <w:t xml:space="preserve"> end </w:t>
+      </w:r>
+      <w:proofErr w:type="spellStart"/>
+      <w:r>
+        <w:rPr>
+          <w:sz w:val="40"/>
+          <w:szCs w:val="40"/>
+        </w:rPr>
+        <w:t>pr</w:t>
+      </w:r>
+      <w:proofErr w:type="spellEnd"/>
+      <w:r>
+        <w:rPr>
+          <w:sz w:val="40"/>
+          <w:szCs w:val="40"/>
+        </w:rPr>
+        <w:t xml:space="preserve"> rebasing </w:t>
+      </w:r>
+      <w:proofErr w:type="spellStart"/>
+      <w:r>
+        <w:rPr>
+          <w:sz w:val="40"/>
+          <w:szCs w:val="40"/>
+        </w:rPr>
+        <w:t>kr</w:t>
+      </w:r>
+      <w:proofErr w:type="spellEnd"/>
+      <w:r>
+        <w:rPr>
+          <w:sz w:val="40"/>
+          <w:szCs w:val="40"/>
+        </w:rPr>
+        <w:t xml:space="preserve"> lo</w:t>
+      </w:r>
+    </w:p>
+    <w:p>
+      <w:pPr>
+        <w:pStyle w:val="ListParagraph"/>
+        <w:numPr>
+          <w:ilvl w:val="0"/>
+          <w:numId w:val="1"/>
+        </w:numPr>
+        <w:rPr>
+          <w:sz w:val="40"/>
+          <w:szCs w:val="40"/>
+        </w:rPr>
+      </w:pPr>
+      <w:r>
+        <w:rPr>
+          <w:sz w:val="40"/>
+          <w:szCs w:val="40"/>
+        </w:rPr>
+        <w:t xml:space="preserve">Merging </w:t>
+      </w:r>
+      <w:proofErr w:type="spellStart"/>
+      <w:r>
+        <w:rPr>
+          <w:sz w:val="40"/>
+          <w:szCs w:val="40"/>
+        </w:rPr>
+        <w:t>kro</w:t>
+      </w:r>
+      <w:proofErr w:type="spellEnd"/>
+      <w:r>
+        <w:rPr>
+          <w:sz w:val="40"/>
+          <w:szCs w:val="40"/>
+        </w:rPr>
+        <w:t xml:space="preserve"> hi </w:t>
+      </w:r>
+      <w:proofErr w:type="spellStart"/>
+      <w:r>
+        <w:rPr>
+          <w:sz w:val="40"/>
+          <w:szCs w:val="40"/>
+        </w:rPr>
+        <w:t>na</w:t>
+      </w:r>
+      <w:proofErr w:type="spellEnd"/>
+      <w:r>
+        <w:rPr>
+          <w:sz w:val="40"/>
+          <w:szCs w:val="40"/>
+        </w:rPr>
+        <w:t xml:space="preserve"> rebasing hi </w:t>
+      </w:r>
+      <w:proofErr w:type="spellStart"/>
+      <w:r>
+        <w:rPr>
+          <w:sz w:val="40"/>
+          <w:szCs w:val="40"/>
+        </w:rPr>
+        <w:t>kr</w:t>
+      </w:r>
+      <w:proofErr w:type="spellEnd"/>
+      <w:r>
+        <w:rPr>
+          <w:sz w:val="40"/>
+          <w:szCs w:val="40"/>
+        </w:rPr>
+        <w:t xml:space="preserve"> lo</w:t>
+      </w:r>
+      <w:r>
+        <w:rPr>
+          <w:sz w:val="40"/>
+          <w:szCs w:val="40"/>
+        </w:rPr>
+        <w:t>.</w:t>
+      </w:r>
+    </w:p>
+    <w:p>
+      <w:pPr>
+        <w:rPr>
+          <w:b/>
+          <w:bCs/>
+          <w:sz w:val="40"/>
+          <w:szCs w:val="40"/>
+        </w:rPr>
+      </w:pPr>
+      <w:r>
+        <w:rPr>
+          <w:b/>
+          <w:bCs/>
+          <w:sz w:val="40"/>
+          <w:szCs w:val="40"/>
+        </w:rPr>
+        <w:t>When not to Rebase: Golden Rule:</w:t>
+      </w:r>
+    </w:p>
+    <w:p>
+      <w:pPr>
+        <w:rPr>
+          <w:sz w:val="40"/>
+          <w:szCs w:val="40"/>
+        </w:rPr>
+      </w:pPr>
+      <w:r>
+        <w:rPr>
+          <w:sz w:val="40"/>
+          <w:szCs w:val="40"/>
+        </w:rPr>
+        <w:t xml:space="preserve">Wo commits rebase </w:t>
+      </w:r>
+      <w:proofErr w:type="spellStart"/>
+      <w:r>
+        <w:rPr>
+          <w:sz w:val="40"/>
+          <w:szCs w:val="40"/>
+        </w:rPr>
+        <w:t>ni</w:t>
+      </w:r>
+      <w:proofErr w:type="spellEnd"/>
+      <w:r>
+        <w:rPr>
+          <w:sz w:val="40"/>
+          <w:szCs w:val="40"/>
+        </w:rPr>
+        <w:t xml:space="preserve"> </w:t>
+      </w:r>
+      <w:proofErr w:type="spellStart"/>
+      <w:r>
+        <w:rPr>
+          <w:sz w:val="40"/>
+          <w:szCs w:val="40"/>
+        </w:rPr>
+        <w:t>krne</w:t>
+      </w:r>
+      <w:proofErr w:type="spellEnd"/>
+      <w:r>
+        <w:rPr>
+          <w:sz w:val="40"/>
+          <w:szCs w:val="40"/>
+        </w:rPr>
+        <w:t xml:space="preserve"> jo </w:t>
+      </w:r>
+      <w:proofErr w:type="spellStart"/>
+      <w:r>
+        <w:rPr>
+          <w:sz w:val="40"/>
+          <w:szCs w:val="40"/>
+        </w:rPr>
+        <w:t>apke</w:t>
+      </w:r>
+      <w:proofErr w:type="spellEnd"/>
+      <w:r>
+        <w:rPr>
+          <w:sz w:val="40"/>
+          <w:szCs w:val="40"/>
+        </w:rPr>
+        <w:t xml:space="preserve"> collaborators k </w:t>
+      </w:r>
+      <w:proofErr w:type="spellStart"/>
+      <w:r>
+        <w:rPr>
+          <w:sz w:val="40"/>
+          <w:szCs w:val="40"/>
+        </w:rPr>
+        <w:t>sath</w:t>
+      </w:r>
+      <w:proofErr w:type="spellEnd"/>
+      <w:r>
+        <w:rPr>
+          <w:sz w:val="40"/>
+          <w:szCs w:val="40"/>
+        </w:rPr>
+        <w:t xml:space="preserve"> shared </w:t>
+      </w:r>
+      <w:proofErr w:type="spellStart"/>
+      <w:r>
+        <w:rPr>
+          <w:sz w:val="40"/>
+          <w:szCs w:val="40"/>
+        </w:rPr>
+        <w:t>hein</w:t>
+      </w:r>
+      <w:proofErr w:type="spellEnd"/>
+      <w:r>
+        <w:rPr>
+          <w:sz w:val="40"/>
+          <w:szCs w:val="40"/>
+        </w:rPr>
+        <w:t xml:space="preserve"> </w:t>
+      </w:r>
+      <w:proofErr w:type="spellStart"/>
+      <w:r>
+        <w:rPr>
+          <w:sz w:val="40"/>
+          <w:szCs w:val="40"/>
+        </w:rPr>
+        <w:t>wrna</w:t>
+      </w:r>
+      <w:proofErr w:type="spellEnd"/>
+      <w:r>
+        <w:rPr>
+          <w:sz w:val="40"/>
+          <w:szCs w:val="40"/>
+        </w:rPr>
+        <w:t xml:space="preserve"> </w:t>
+      </w:r>
+      <w:proofErr w:type="spellStart"/>
+      <w:r>
+        <w:rPr>
+          <w:sz w:val="40"/>
+          <w:szCs w:val="40"/>
+        </w:rPr>
+        <w:t>unke</w:t>
+      </w:r>
+      <w:proofErr w:type="spellEnd"/>
+      <w:r>
+        <w:rPr>
+          <w:sz w:val="40"/>
+          <w:szCs w:val="40"/>
+        </w:rPr>
+        <w:t xml:space="preserve"> pass jo history </w:t>
+      </w:r>
+      <w:proofErr w:type="spellStart"/>
+      <w:r>
+        <w:rPr>
+          <w:sz w:val="40"/>
+          <w:szCs w:val="40"/>
+        </w:rPr>
+        <w:t>hogi</w:t>
+      </w:r>
+      <w:proofErr w:type="spellEnd"/>
+      <w:r>
+        <w:rPr>
+          <w:sz w:val="40"/>
+          <w:szCs w:val="40"/>
+        </w:rPr>
+        <w:t xml:space="preserve"> wo </w:t>
+      </w:r>
+      <w:proofErr w:type="spellStart"/>
+      <w:r>
+        <w:rPr>
+          <w:sz w:val="40"/>
+          <w:szCs w:val="40"/>
+        </w:rPr>
+        <w:t>apke</w:t>
+      </w:r>
+      <w:proofErr w:type="spellEnd"/>
+      <w:r>
+        <w:rPr>
+          <w:sz w:val="40"/>
+          <w:szCs w:val="40"/>
+        </w:rPr>
+        <w:t xml:space="preserve"> pass </w:t>
+      </w:r>
+      <w:proofErr w:type="spellStart"/>
+      <w:r>
+        <w:rPr>
+          <w:sz w:val="40"/>
+          <w:szCs w:val="40"/>
+        </w:rPr>
+        <w:t>ni</w:t>
+      </w:r>
+      <w:proofErr w:type="spellEnd"/>
+      <w:r>
+        <w:rPr>
+          <w:sz w:val="40"/>
+          <w:szCs w:val="40"/>
+        </w:rPr>
+        <w:t xml:space="preserve"> </w:t>
+      </w:r>
+      <w:proofErr w:type="spellStart"/>
+      <w:r>
+        <w:rPr>
+          <w:sz w:val="40"/>
+          <w:szCs w:val="40"/>
+        </w:rPr>
+        <w:t>hogi</w:t>
+      </w:r>
+      <w:proofErr w:type="spellEnd"/>
+      <w:r>
+        <w:rPr>
+          <w:sz w:val="40"/>
+          <w:szCs w:val="40"/>
+        </w:rPr>
+        <w:t xml:space="preserve"> or </w:t>
+      </w:r>
+      <w:proofErr w:type="spellStart"/>
+      <w:r>
+        <w:rPr>
+          <w:sz w:val="40"/>
+          <w:szCs w:val="40"/>
+        </w:rPr>
+        <w:t>apki</w:t>
+      </w:r>
+      <w:proofErr w:type="spellEnd"/>
+      <w:r>
+        <w:rPr>
+          <w:sz w:val="40"/>
+          <w:szCs w:val="40"/>
+        </w:rPr>
+        <w:t xml:space="preserve"> </w:t>
+      </w:r>
+      <w:proofErr w:type="spellStart"/>
+      <w:r>
+        <w:rPr>
+          <w:sz w:val="40"/>
+          <w:szCs w:val="40"/>
+        </w:rPr>
+        <w:t>waali</w:t>
+      </w:r>
+      <w:proofErr w:type="spellEnd"/>
+      <w:r>
+        <w:rPr>
+          <w:sz w:val="40"/>
+          <w:szCs w:val="40"/>
+        </w:rPr>
+        <w:t xml:space="preserve"> </w:t>
+      </w:r>
+      <w:proofErr w:type="spellStart"/>
+      <w:r>
+        <w:rPr>
+          <w:sz w:val="40"/>
+          <w:szCs w:val="40"/>
+        </w:rPr>
+        <w:t>unke</w:t>
+      </w:r>
+      <w:proofErr w:type="spellEnd"/>
+      <w:r>
+        <w:rPr>
+          <w:sz w:val="40"/>
+          <w:szCs w:val="40"/>
+        </w:rPr>
+        <w:t xml:space="preserve"> pass </w:t>
+      </w:r>
+      <w:proofErr w:type="spellStart"/>
+      <w:r>
+        <w:rPr>
+          <w:sz w:val="40"/>
+          <w:szCs w:val="40"/>
+        </w:rPr>
+        <w:t>ni</w:t>
+      </w:r>
+      <w:proofErr w:type="spellEnd"/>
+      <w:r>
+        <w:rPr>
+          <w:sz w:val="40"/>
+          <w:szCs w:val="40"/>
+        </w:rPr>
+        <w:t xml:space="preserve"> </w:t>
+      </w:r>
+      <w:proofErr w:type="spellStart"/>
+      <w:r>
+        <w:rPr>
+          <w:sz w:val="40"/>
+          <w:szCs w:val="40"/>
+        </w:rPr>
+        <w:t>hogi</w:t>
+      </w:r>
+      <w:proofErr w:type="spellEnd"/>
+      <w:r>
+        <w:rPr>
+          <w:sz w:val="40"/>
+          <w:szCs w:val="40"/>
+        </w:rPr>
+        <w:t xml:space="preserve">. </w:t>
+      </w:r>
+      <w:r>
+        <w:rPr>
+          <w:sz w:val="40"/>
+          <w:szCs w:val="40"/>
+        </w:rPr>
+        <w:t xml:space="preserve">Ku k rebase history ko rewrite </w:t>
+      </w:r>
+      <w:proofErr w:type="spellStart"/>
+      <w:r>
+        <w:rPr>
+          <w:sz w:val="40"/>
+          <w:szCs w:val="40"/>
+        </w:rPr>
+        <w:t>krta</w:t>
+      </w:r>
+      <w:proofErr w:type="spellEnd"/>
+      <w:r>
+        <w:rPr>
+          <w:sz w:val="40"/>
+          <w:szCs w:val="40"/>
+        </w:rPr>
+        <w:t xml:space="preserve"> </w:t>
+      </w:r>
+      <w:proofErr w:type="spellStart"/>
+      <w:r>
+        <w:rPr>
+          <w:sz w:val="40"/>
+          <w:szCs w:val="40"/>
+        </w:rPr>
+        <w:t>hy</w:t>
+      </w:r>
+      <w:proofErr w:type="spellEnd"/>
+      <w:r>
+        <w:rPr>
+          <w:sz w:val="40"/>
+          <w:szCs w:val="40"/>
+        </w:rPr>
+        <w:t xml:space="preserve"> or rebased wo branch </w:t>
+      </w:r>
+      <w:proofErr w:type="spellStart"/>
+      <w:r>
+        <w:rPr>
+          <w:sz w:val="40"/>
+          <w:szCs w:val="40"/>
+        </w:rPr>
+        <w:t>hoti</w:t>
+      </w:r>
+      <w:proofErr w:type="spellEnd"/>
+      <w:r>
+        <w:rPr>
+          <w:sz w:val="40"/>
+          <w:szCs w:val="40"/>
+        </w:rPr>
+        <w:t xml:space="preserve"> </w:t>
+      </w:r>
+      <w:proofErr w:type="spellStart"/>
+      <w:r>
+        <w:rPr>
+          <w:sz w:val="40"/>
+          <w:szCs w:val="40"/>
+        </w:rPr>
+        <w:t>hy</w:t>
+      </w:r>
+      <w:proofErr w:type="spellEnd"/>
+      <w:r>
+        <w:rPr>
+          <w:sz w:val="40"/>
+          <w:szCs w:val="40"/>
+        </w:rPr>
+        <w:t xml:space="preserve"> </w:t>
+      </w:r>
+      <w:proofErr w:type="spellStart"/>
+      <w:r>
+        <w:rPr>
+          <w:sz w:val="40"/>
+          <w:szCs w:val="40"/>
+        </w:rPr>
+        <w:t>jis</w:t>
+      </w:r>
+      <w:proofErr w:type="spellEnd"/>
+      <w:r>
+        <w:rPr>
+          <w:sz w:val="40"/>
+          <w:szCs w:val="40"/>
+        </w:rPr>
+        <w:t xml:space="preserve"> </w:t>
+      </w:r>
+      <w:proofErr w:type="spellStart"/>
+      <w:r>
+        <w:rPr>
+          <w:sz w:val="40"/>
+          <w:szCs w:val="40"/>
+        </w:rPr>
+        <w:t>pr</w:t>
+      </w:r>
+      <w:proofErr w:type="spellEnd"/>
+      <w:r>
+        <w:rPr>
+          <w:sz w:val="40"/>
+          <w:szCs w:val="40"/>
+        </w:rPr>
+        <w:t xml:space="preserve"> ap git rebase &lt;</w:t>
+      </w:r>
+      <w:proofErr w:type="spellStart"/>
+      <w:r>
+        <w:rPr>
+          <w:sz w:val="40"/>
+          <w:szCs w:val="40"/>
+        </w:rPr>
+        <w:t>branchname</w:t>
+      </w:r>
+      <w:proofErr w:type="spellEnd"/>
+      <w:r>
+        <w:rPr>
+          <w:sz w:val="40"/>
+          <w:szCs w:val="40"/>
+        </w:rPr>
+        <w:t xml:space="preserve">&gt; ye command run </w:t>
+      </w:r>
+      <w:proofErr w:type="spellStart"/>
+      <w:r>
+        <w:rPr>
+          <w:sz w:val="40"/>
+          <w:szCs w:val="40"/>
+        </w:rPr>
+        <w:t>krty</w:t>
+      </w:r>
+      <w:proofErr w:type="spellEnd"/>
+      <w:r>
+        <w:rPr>
+          <w:sz w:val="40"/>
+          <w:szCs w:val="40"/>
+        </w:rPr>
+        <w:t xml:space="preserve"> ho.</w:t>
+      </w:r>
+    </w:p>
+    <w:p>
+      <w:pPr>
+        <w:rPr>
+          <w:b/>
+          <w:bCs/>
+          <w:sz w:val="40"/>
+          <w:szCs w:val="40"/>
+        </w:rPr>
+      </w:pPr>
+      <w:r>
+        <w:rPr>
+          <w:b/>
+          <w:bCs/>
+          <w:sz w:val="40"/>
+          <w:szCs w:val="40"/>
+        </w:rPr>
+        <w:lastRenderedPageBreak/>
+        <w:t>Rebase Conflicts:</w:t>
+      </w:r>
+    </w:p>
+    <w:p>
+      <w:pPr>
+        <w:rPr>
+          <w:sz w:val="40"/>
+          <w:szCs w:val="40"/>
+        </w:rPr>
+      </w:pPr>
+      <w:r>
+        <w:rPr>
+          <w:sz w:val="40"/>
+          <w:szCs w:val="40"/>
+        </w:rPr>
+        <w:t xml:space="preserve">Rebase </w:t>
+      </w:r>
+      <w:proofErr w:type="spellStart"/>
+      <w:r>
+        <w:rPr>
+          <w:sz w:val="40"/>
+          <w:szCs w:val="40"/>
+        </w:rPr>
+        <w:t>ke</w:t>
+      </w:r>
+      <w:proofErr w:type="spellEnd"/>
+      <w:r>
+        <w:rPr>
+          <w:sz w:val="40"/>
+          <w:szCs w:val="40"/>
+        </w:rPr>
+        <w:t xml:space="preserve"> conflicts solve </w:t>
+      </w:r>
+      <w:proofErr w:type="spellStart"/>
+      <w:r>
+        <w:rPr>
+          <w:sz w:val="40"/>
+          <w:szCs w:val="40"/>
+        </w:rPr>
+        <w:t>krne</w:t>
+      </w:r>
+      <w:proofErr w:type="spellEnd"/>
+      <w:r>
+        <w:rPr>
+          <w:sz w:val="40"/>
+          <w:szCs w:val="40"/>
+        </w:rPr>
+        <w:t xml:space="preserve"> k </w:t>
+      </w:r>
+      <w:proofErr w:type="spellStart"/>
+      <w:r>
+        <w:rPr>
+          <w:sz w:val="40"/>
+          <w:szCs w:val="40"/>
+        </w:rPr>
+        <w:t>liye</w:t>
+      </w:r>
+      <w:proofErr w:type="spellEnd"/>
+      <w:r>
+        <w:rPr>
+          <w:sz w:val="40"/>
+          <w:szCs w:val="40"/>
+        </w:rPr>
+        <w:t xml:space="preserve"> hum bs add </w:t>
+      </w:r>
+      <w:proofErr w:type="spellStart"/>
+      <w:r>
+        <w:rPr>
+          <w:sz w:val="40"/>
+          <w:szCs w:val="40"/>
+        </w:rPr>
+        <w:t>krty</w:t>
+      </w:r>
+      <w:proofErr w:type="spellEnd"/>
+      <w:r>
+        <w:rPr>
+          <w:sz w:val="40"/>
+          <w:szCs w:val="40"/>
+        </w:rPr>
+        <w:t xml:space="preserve"> </w:t>
+      </w:r>
+      <w:proofErr w:type="spellStart"/>
+      <w:r>
+        <w:rPr>
+          <w:sz w:val="40"/>
+          <w:szCs w:val="40"/>
+        </w:rPr>
+        <w:t>hein</w:t>
+      </w:r>
+      <w:proofErr w:type="spellEnd"/>
+      <w:r>
+        <w:rPr>
+          <w:sz w:val="40"/>
+          <w:szCs w:val="40"/>
+        </w:rPr>
+        <w:t xml:space="preserve"> or </w:t>
+      </w:r>
+      <w:proofErr w:type="spellStart"/>
+      <w:r>
+        <w:rPr>
+          <w:sz w:val="40"/>
+          <w:szCs w:val="40"/>
+        </w:rPr>
+        <w:t>uske</w:t>
+      </w:r>
+      <w:proofErr w:type="spellEnd"/>
+      <w:r>
+        <w:rPr>
+          <w:sz w:val="40"/>
+          <w:szCs w:val="40"/>
+        </w:rPr>
+        <w:t xml:space="preserve"> </w:t>
+      </w:r>
+      <w:proofErr w:type="spellStart"/>
+      <w:r>
+        <w:rPr>
+          <w:sz w:val="40"/>
+          <w:szCs w:val="40"/>
+        </w:rPr>
+        <w:t>baad</w:t>
+      </w:r>
+      <w:proofErr w:type="spellEnd"/>
+      <w:r>
+        <w:rPr>
+          <w:sz w:val="40"/>
+          <w:szCs w:val="40"/>
+        </w:rPr>
+        <w:t xml:space="preserve"> git rebase –continue</w:t>
+      </w:r>
+    </w:p>
+    <w:p>
+      <w:pPr>
+        <w:rPr>
+          <w:b/>
+          <w:bCs/>
+          <w:sz w:val="40"/>
+          <w:szCs w:val="40"/>
+        </w:rPr>
+      </w:pPr>
+      <w:r>
+        <w:rPr>
+          <w:b/>
+          <w:bCs/>
+          <w:sz w:val="40"/>
+          <w:szCs w:val="40"/>
+        </w:rPr>
+        <w:t>Use Rebase as a Cleanup Tool:</w:t>
+      </w:r>
+    </w:p>
+    <w:p>
+      <w:pPr>
+        <w:pStyle w:val="ListParagraph"/>
+        <w:numPr>
+          <w:ilvl w:val="0"/>
+          <w:numId w:val="2"/>
+        </w:numPr>
+        <w:rPr>
+          <w:sz w:val="40"/>
+          <w:szCs w:val="40"/>
+        </w:rPr>
+      </w:pPr>
+      <w:r>
+        <w:rPr>
+          <w:sz w:val="40"/>
+          <w:szCs w:val="40"/>
+        </w:rPr>
+        <w:t>Git rebase -I HEAD~&lt;commit-number</w:t>
+      </w:r>
+      <w:proofErr w:type="gramStart"/>
+      <w:r>
+        <w:rPr>
+          <w:sz w:val="40"/>
+          <w:szCs w:val="40"/>
+        </w:rPr>
+        <w:t>&gt;</w:t>
+      </w:r>
+      <w:r>
+        <w:rPr>
+          <w:sz w:val="40"/>
+          <w:szCs w:val="40"/>
+        </w:rPr>
+        <w:t xml:space="preserve"> :</w:t>
+      </w:r>
+      <w:proofErr w:type="gramEnd"/>
+      <w:r>
+        <w:rPr>
+          <w:sz w:val="40"/>
+          <w:szCs w:val="40"/>
+        </w:rPr>
+        <w:t xml:space="preserve"> </w:t>
+      </w:r>
+      <w:proofErr w:type="spellStart"/>
+      <w:r>
+        <w:rPr>
+          <w:sz w:val="40"/>
+          <w:szCs w:val="40"/>
+        </w:rPr>
+        <w:t>reword,pick</w:t>
+      </w:r>
+      <w:proofErr w:type="spellEnd"/>
+      <w:r>
+        <w:rPr>
+          <w:sz w:val="40"/>
+          <w:szCs w:val="40"/>
+        </w:rPr>
+        <w:t>….</w:t>
+      </w:r>
+    </w:p>
+    <w:p>
+      <w:pPr>
+        <w:pStyle w:val="ListParagraph"/>
+        <w:numPr>
+          <w:ilvl w:val="0"/>
+          <w:numId w:val="2"/>
+        </w:numPr>
+        <w:rPr>
+          <w:sz w:val="40"/>
+          <w:szCs w:val="40"/>
+        </w:rPr>
+      </w:pPr>
+      <w:proofErr w:type="spellStart"/>
+      <w:r>
+        <w:rPr>
+          <w:sz w:val="40"/>
+          <w:szCs w:val="40"/>
+        </w:rPr>
+        <w:t>Aese</w:t>
+      </w:r>
+      <w:proofErr w:type="spellEnd"/>
+      <w:r>
+        <w:rPr>
+          <w:sz w:val="40"/>
+          <w:szCs w:val="40"/>
+        </w:rPr>
+        <w:t xml:space="preserve"> </w:t>
+      </w:r>
+      <w:proofErr w:type="spellStart"/>
+      <w:r>
+        <w:rPr>
+          <w:sz w:val="40"/>
+          <w:szCs w:val="40"/>
+        </w:rPr>
+        <w:t>krne</w:t>
+      </w:r>
+      <w:proofErr w:type="spellEnd"/>
+      <w:r>
+        <w:rPr>
+          <w:sz w:val="40"/>
+          <w:szCs w:val="40"/>
+        </w:rPr>
+        <w:t xml:space="preserve"> se jitney commit </w:t>
+      </w:r>
+      <w:proofErr w:type="spellStart"/>
+      <w:r>
+        <w:rPr>
+          <w:sz w:val="40"/>
+          <w:szCs w:val="40"/>
+        </w:rPr>
+        <w:t>peeche</w:t>
+      </w:r>
+      <w:proofErr w:type="spellEnd"/>
+      <w:r>
+        <w:rPr>
+          <w:sz w:val="40"/>
+          <w:szCs w:val="40"/>
+        </w:rPr>
+        <w:t xml:space="preserve"> </w:t>
+      </w:r>
+      <w:proofErr w:type="spellStart"/>
+      <w:r>
+        <w:rPr>
+          <w:sz w:val="40"/>
+          <w:szCs w:val="40"/>
+        </w:rPr>
+        <w:t>jiengy</w:t>
+      </w:r>
+      <w:proofErr w:type="spellEnd"/>
+      <w:r>
+        <w:rPr>
+          <w:sz w:val="40"/>
+          <w:szCs w:val="40"/>
+        </w:rPr>
+        <w:t xml:space="preserve"> us commit se le </w:t>
+      </w:r>
+      <w:proofErr w:type="spellStart"/>
+      <w:r>
+        <w:rPr>
+          <w:sz w:val="40"/>
+          <w:szCs w:val="40"/>
+        </w:rPr>
+        <w:t>kr</w:t>
+      </w:r>
+      <w:proofErr w:type="spellEnd"/>
+      <w:r>
+        <w:rPr>
+          <w:sz w:val="40"/>
+          <w:szCs w:val="40"/>
+        </w:rPr>
+        <w:t xml:space="preserve"> new commits </w:t>
+      </w:r>
+      <w:proofErr w:type="spellStart"/>
+      <w:r>
+        <w:rPr>
+          <w:sz w:val="40"/>
+          <w:szCs w:val="40"/>
+        </w:rPr>
+        <w:t>tk</w:t>
+      </w:r>
+      <w:proofErr w:type="spellEnd"/>
+      <w:r>
+        <w:rPr>
+          <w:sz w:val="40"/>
+          <w:szCs w:val="40"/>
+        </w:rPr>
+        <w:t xml:space="preserve"> sb ka hash change </w:t>
+      </w:r>
+      <w:proofErr w:type="spellStart"/>
+      <w:r>
+        <w:rPr>
+          <w:sz w:val="40"/>
+          <w:szCs w:val="40"/>
+        </w:rPr>
+        <w:t>hojyega</w:t>
+      </w:r>
+      <w:proofErr w:type="spellEnd"/>
+      <w:r>
+        <w:rPr>
+          <w:sz w:val="40"/>
+          <w:szCs w:val="40"/>
+        </w:rPr>
+        <w:t xml:space="preserve"> </w:t>
+      </w:r>
+      <w:proofErr w:type="spellStart"/>
+      <w:r>
+        <w:rPr>
+          <w:sz w:val="40"/>
+          <w:szCs w:val="40"/>
+        </w:rPr>
+        <w:t>beshak</w:t>
+      </w:r>
+      <w:proofErr w:type="spellEnd"/>
+      <w:r>
+        <w:rPr>
+          <w:sz w:val="40"/>
+          <w:szCs w:val="40"/>
+        </w:rPr>
+        <w:t xml:space="preserve"> </w:t>
+      </w:r>
+      <w:proofErr w:type="spellStart"/>
+      <w:r>
+        <w:rPr>
+          <w:sz w:val="40"/>
+          <w:szCs w:val="40"/>
+        </w:rPr>
+        <w:t>apke</w:t>
+      </w:r>
+      <w:proofErr w:type="spellEnd"/>
+      <w:r>
+        <w:rPr>
+          <w:sz w:val="40"/>
+          <w:szCs w:val="40"/>
+        </w:rPr>
+        <w:t xml:space="preserve"> koi </w:t>
+      </w:r>
+      <w:proofErr w:type="spellStart"/>
+      <w:r>
+        <w:rPr>
+          <w:sz w:val="40"/>
+          <w:szCs w:val="40"/>
+        </w:rPr>
+        <w:t>aik</w:t>
+      </w:r>
+      <w:proofErr w:type="spellEnd"/>
+      <w:r>
+        <w:rPr>
+          <w:sz w:val="40"/>
+          <w:szCs w:val="40"/>
+        </w:rPr>
+        <w:t xml:space="preserve"> hi reword </w:t>
+      </w:r>
+      <w:proofErr w:type="spellStart"/>
+      <w:r>
+        <w:rPr>
+          <w:sz w:val="40"/>
+          <w:szCs w:val="40"/>
+        </w:rPr>
+        <w:t>kia</w:t>
+      </w:r>
+      <w:proofErr w:type="spellEnd"/>
+      <w:r>
+        <w:rPr>
+          <w:sz w:val="40"/>
+          <w:szCs w:val="40"/>
+        </w:rPr>
+        <w:t xml:space="preserve"> </w:t>
+      </w:r>
+      <w:proofErr w:type="spellStart"/>
+      <w:r>
+        <w:rPr>
+          <w:sz w:val="40"/>
+          <w:szCs w:val="40"/>
+        </w:rPr>
+        <w:t>hy</w:t>
+      </w:r>
+      <w:proofErr w:type="spellEnd"/>
+      <w:r>
+        <w:rPr>
+          <w:sz w:val="40"/>
+          <w:szCs w:val="40"/>
+        </w:rPr>
+        <w:t>.</w:t>
+      </w:r>
+    </w:p>
+    <w:p>
+      <w:pPr>
+        <w:pStyle w:val="ListParagraph"/>
+        <w:numPr>
+          <w:ilvl w:val="0"/>
+          <w:numId w:val="2"/>
+        </w:numPr>
+        <w:rPr>
+          <w:sz w:val="40"/>
+          <w:szCs w:val="40"/>
+        </w:rPr>
+      </w:pPr>
+      <w:r>
+        <w:rPr>
+          <w:sz w:val="40"/>
+          <w:szCs w:val="40"/>
+        </w:rPr>
+        <w:t xml:space="preserve">Commands: </w:t>
+      </w:r>
+      <w:proofErr w:type="spellStart"/>
+      <w:proofErr w:type="gramStart"/>
+      <w:r>
+        <w:rPr>
+          <w:sz w:val="40"/>
+          <w:szCs w:val="40"/>
+        </w:rPr>
+        <w:t>pick,reword</w:t>
+      </w:r>
+      <w:proofErr w:type="gramEnd"/>
+      <w:r>
+        <w:rPr>
+          <w:sz w:val="40"/>
+          <w:szCs w:val="40"/>
+        </w:rPr>
+        <w:t>,squash,fixup,drop</w:t>
+      </w:r>
+      <w:proofErr w:type="spellEnd"/>
+    </w:p>
+    <w:p>
+      <w:pPr>
+        <w:rPr>
+          <w:b/>
+          <w:bCs/>
+          <w:sz w:val="40"/>
+          <w:szCs w:val="40"/>
+        </w:rPr>
+      </w:pPr>
       <w:bookmarkStart w:id="0" w:name="_GoBack"/>
-      <w:bookmarkEnd w:id="0"/>
+      <w:r>
+        <w:rPr>
+          <w:b/>
+          <w:bCs/>
+          <w:sz w:val="40"/>
+          <w:szCs w:val="40"/>
+        </w:rPr>
+        <w:t>Details:</w:t>
+      </w:r>
+    </w:p>
+    <w:bookmarkEnd w:id="0"/>
+    <w:p>
+      <w:pPr>
+        <w:pStyle w:val="ListParagraph"/>
+        <w:numPr>
+          <w:ilvl w:val="0"/>
+          <w:numId w:val="3"/>
+        </w:numPr>
+        <w:rPr>
+          <w:sz w:val="40"/>
+          <w:szCs w:val="40"/>
+        </w:rPr>
+      </w:pPr>
+      <w:proofErr w:type="gramStart"/>
+      <w:r>
+        <w:rPr>
+          <w:sz w:val="40"/>
+          <w:szCs w:val="40"/>
+        </w:rPr>
+        <w:t>Fixup :</w:t>
+      </w:r>
+      <w:proofErr w:type="gramEnd"/>
+      <w:r>
+        <w:rPr>
+          <w:sz w:val="40"/>
+          <w:szCs w:val="40"/>
+        </w:rPr>
+        <w:t xml:space="preserve"> commits </w:t>
+      </w:r>
+      <w:proofErr w:type="spellStart"/>
+      <w:r>
+        <w:rPr>
+          <w:sz w:val="40"/>
+          <w:szCs w:val="40"/>
+        </w:rPr>
+        <w:t>jin</w:t>
+      </w:r>
+      <w:proofErr w:type="spellEnd"/>
+      <w:r>
+        <w:rPr>
+          <w:sz w:val="40"/>
+          <w:szCs w:val="40"/>
+        </w:rPr>
+        <w:t xml:space="preserve"> par ye command run </w:t>
+      </w:r>
+      <w:proofErr w:type="spellStart"/>
+      <w:r>
+        <w:rPr>
+          <w:sz w:val="40"/>
+          <w:szCs w:val="40"/>
+        </w:rPr>
+        <w:t>hogi</w:t>
+      </w:r>
+      <w:proofErr w:type="spellEnd"/>
+      <w:r>
+        <w:rPr>
+          <w:sz w:val="40"/>
+          <w:szCs w:val="40"/>
+        </w:rPr>
+        <w:t xml:space="preserve"> wo commits </w:t>
+      </w:r>
+      <w:proofErr w:type="spellStart"/>
+      <w:r>
+        <w:rPr>
+          <w:sz w:val="40"/>
+          <w:szCs w:val="40"/>
+        </w:rPr>
+        <w:t>apne</w:t>
+      </w:r>
+      <w:proofErr w:type="spellEnd"/>
+      <w:r>
+        <w:rPr>
+          <w:sz w:val="40"/>
+          <w:szCs w:val="40"/>
+        </w:rPr>
+        <w:t xml:space="preserve"> se </w:t>
+      </w:r>
+      <w:proofErr w:type="spellStart"/>
+      <w:r>
+        <w:rPr>
+          <w:sz w:val="40"/>
+          <w:szCs w:val="40"/>
+        </w:rPr>
+        <w:t>baad</w:t>
+      </w:r>
+      <w:proofErr w:type="spellEnd"/>
+      <w:r>
+        <w:rPr>
+          <w:sz w:val="40"/>
+          <w:szCs w:val="40"/>
+        </w:rPr>
+        <w:t xml:space="preserve"> </w:t>
+      </w:r>
+      <w:proofErr w:type="spellStart"/>
+      <w:r>
+        <w:rPr>
+          <w:sz w:val="40"/>
+          <w:szCs w:val="40"/>
+        </w:rPr>
+        <w:t>ane</w:t>
+      </w:r>
+      <w:proofErr w:type="spellEnd"/>
+      <w:r>
+        <w:rPr>
+          <w:sz w:val="40"/>
+          <w:szCs w:val="40"/>
+        </w:rPr>
+        <w:t xml:space="preserve"> wale commit me mil </w:t>
+      </w:r>
+      <w:proofErr w:type="spellStart"/>
+      <w:r>
+        <w:rPr>
+          <w:sz w:val="40"/>
+          <w:szCs w:val="40"/>
+        </w:rPr>
+        <w:t>jiengy</w:t>
+      </w:r>
+      <w:proofErr w:type="spellEnd"/>
+      <w:r>
+        <w:rPr>
+          <w:sz w:val="40"/>
+          <w:szCs w:val="40"/>
+        </w:rPr>
+        <w:t xml:space="preserve"> or khud </w:t>
+      </w:r>
+      <w:proofErr w:type="spellStart"/>
+      <w:r>
+        <w:rPr>
+          <w:sz w:val="40"/>
+          <w:szCs w:val="40"/>
+        </w:rPr>
+        <w:t>khtm</w:t>
+      </w:r>
+      <w:proofErr w:type="spellEnd"/>
+      <w:r>
+        <w:rPr>
+          <w:sz w:val="40"/>
+          <w:szCs w:val="40"/>
+        </w:rPr>
+        <w:t xml:space="preserve"> hi </w:t>
+      </w:r>
+      <w:proofErr w:type="spellStart"/>
+      <w:r>
+        <w:rPr>
+          <w:sz w:val="40"/>
+          <w:szCs w:val="40"/>
+        </w:rPr>
+        <w:t>jiengy</w:t>
+      </w:r>
+      <w:proofErr w:type="spellEnd"/>
+      <w:r>
+        <w:rPr>
+          <w:sz w:val="40"/>
+          <w:szCs w:val="40"/>
+        </w:rPr>
+        <w:t>.</w:t>
+      </w:r>
+    </w:p>
+    <w:p>
+      <w:pPr>
+        <w:pStyle w:val="ListParagraph"/>
+        <w:numPr>
+          <w:ilvl w:val="0"/>
+          <w:numId w:val="3"/>
+        </w:numPr>
+        <w:rPr>
+          <w:sz w:val="40"/>
+          <w:szCs w:val="40"/>
+        </w:rPr>
+      </w:pPr>
+      <w:r>
+        <w:rPr>
+          <w:sz w:val="40"/>
+          <w:szCs w:val="40"/>
+        </w:rPr>
+        <w:t xml:space="preserve">Squash: </w:t>
+      </w:r>
+      <w:proofErr w:type="spellStart"/>
+      <w:r>
+        <w:rPr>
+          <w:sz w:val="40"/>
+          <w:szCs w:val="40"/>
+        </w:rPr>
+        <w:t>kaam</w:t>
+      </w:r>
+      <w:proofErr w:type="spellEnd"/>
+      <w:r>
+        <w:rPr>
+          <w:sz w:val="40"/>
+          <w:szCs w:val="40"/>
+        </w:rPr>
+        <w:t xml:space="preserve"> fixup </w:t>
+      </w:r>
+      <w:proofErr w:type="spellStart"/>
+      <w:r>
+        <w:rPr>
+          <w:sz w:val="40"/>
+          <w:szCs w:val="40"/>
+        </w:rPr>
+        <w:t>wala</w:t>
+      </w:r>
+      <w:proofErr w:type="spellEnd"/>
+      <w:r>
+        <w:rPr>
+          <w:sz w:val="40"/>
+          <w:szCs w:val="40"/>
+        </w:rPr>
+        <w:t xml:space="preserve"> </w:t>
+      </w:r>
+      <w:proofErr w:type="spellStart"/>
+      <w:r>
+        <w:rPr>
+          <w:sz w:val="40"/>
+          <w:szCs w:val="40"/>
+        </w:rPr>
+        <w:t>hy</w:t>
+      </w:r>
+      <w:proofErr w:type="spellEnd"/>
+      <w:r>
+        <w:rPr>
+          <w:sz w:val="40"/>
+          <w:szCs w:val="40"/>
+        </w:rPr>
+        <w:t xml:space="preserve"> </w:t>
+      </w:r>
+      <w:proofErr w:type="spellStart"/>
+      <w:r>
+        <w:rPr>
+          <w:sz w:val="40"/>
+          <w:szCs w:val="40"/>
+        </w:rPr>
+        <w:t>lekin</w:t>
+      </w:r>
+      <w:proofErr w:type="spellEnd"/>
+      <w:r>
+        <w:rPr>
+          <w:sz w:val="40"/>
+          <w:szCs w:val="40"/>
+        </w:rPr>
+        <w:t xml:space="preserve"> </w:t>
+      </w:r>
+      <w:proofErr w:type="spellStart"/>
+      <w:r>
+        <w:rPr>
+          <w:sz w:val="40"/>
+          <w:szCs w:val="40"/>
+        </w:rPr>
+        <w:t>khd</w:t>
+      </w:r>
+      <w:proofErr w:type="spellEnd"/>
+      <w:r>
+        <w:rPr>
+          <w:sz w:val="40"/>
+          <w:szCs w:val="40"/>
+        </w:rPr>
+        <w:t xml:space="preserve"> </w:t>
+      </w:r>
+      <w:proofErr w:type="spellStart"/>
+      <w:r>
+        <w:rPr>
+          <w:sz w:val="40"/>
+          <w:szCs w:val="40"/>
+        </w:rPr>
+        <w:t>khtm</w:t>
+      </w:r>
+      <w:proofErr w:type="spellEnd"/>
+      <w:r>
+        <w:rPr>
+          <w:sz w:val="40"/>
+          <w:szCs w:val="40"/>
+        </w:rPr>
+        <w:t xml:space="preserve"> </w:t>
+      </w:r>
+      <w:proofErr w:type="spellStart"/>
+      <w:r>
+        <w:rPr>
+          <w:sz w:val="40"/>
+          <w:szCs w:val="40"/>
+        </w:rPr>
+        <w:t>ni</w:t>
+      </w:r>
+      <w:proofErr w:type="spellEnd"/>
+      <w:r>
+        <w:rPr>
+          <w:sz w:val="40"/>
+          <w:szCs w:val="40"/>
+        </w:rPr>
+        <w:t xml:space="preserve"> </w:t>
+      </w:r>
+      <w:proofErr w:type="spellStart"/>
+      <w:r>
+        <w:rPr>
+          <w:sz w:val="40"/>
+          <w:szCs w:val="40"/>
+        </w:rPr>
+        <w:t>hongy</w:t>
+      </w:r>
+      <w:proofErr w:type="spellEnd"/>
+    </w:p>
+    <w:p>
+      <w:pPr>
+        <w:pStyle w:val="ListParagraph"/>
+        <w:numPr>
+          <w:ilvl w:val="0"/>
+          <w:numId w:val="3"/>
+        </w:numPr>
+        <w:rPr>
+          <w:sz w:val="40"/>
+          <w:szCs w:val="40"/>
+        </w:rPr>
+      </w:pPr>
+      <w:r>
+        <w:rPr>
+          <w:sz w:val="40"/>
+          <w:szCs w:val="40"/>
+        </w:rPr>
+        <w:t xml:space="preserve">Reword: commit message change </w:t>
+      </w:r>
+      <w:proofErr w:type="spellStart"/>
+      <w:r>
+        <w:rPr>
+          <w:sz w:val="40"/>
+          <w:szCs w:val="40"/>
+        </w:rPr>
+        <w:t>krne</w:t>
+      </w:r>
+      <w:proofErr w:type="spellEnd"/>
+      <w:r>
+        <w:rPr>
+          <w:sz w:val="40"/>
+          <w:szCs w:val="40"/>
+        </w:rPr>
+        <w:t xml:space="preserve"> k </w:t>
+      </w:r>
+      <w:proofErr w:type="spellStart"/>
+      <w:r>
+        <w:rPr>
+          <w:sz w:val="40"/>
+          <w:szCs w:val="40"/>
+        </w:rPr>
+        <w:t>liye</w:t>
+      </w:r>
+      <w:proofErr w:type="spellEnd"/>
+      <w:r>
+        <w:rPr>
+          <w:sz w:val="40"/>
+          <w:szCs w:val="40"/>
+        </w:rPr>
+        <w:t>.</w:t>
+      </w:r>
+    </w:p>
+    <w:p>
+      <w:pPr>
+        <w:rPr>
+          <w:sz w:val="40"/>
+          <w:szCs w:val="40"/>
+        </w:rPr>
+      </w:pPr>
+    </w:p>
+    <w:p>
+      <w:pPr>
+        <w:rPr>
+          <w:sz w:val="40"/>
+          <w:szCs w:val="40"/>
+        </w:rPr>
+      </w:pPr>
+    </w:p>
+    <w:p>
+      <w:pPr>
+        <w:rPr>
+          <w:sz w:val="40"/>
+          <w:szCs w:val="40"/>
+        </w:rPr>
+      </w:pPr>
+    </w:p>
+    <w:p>
+      <w:pPr>
+        <w:rPr>
+          <w:b/>
+          <w:bCs/>
+          <w:sz w:val="40"/>
+          <w:szCs w:val="40"/>
+        </w:rPr>
+      </w:pPr>
     </w:p>
     <w:sectPr>
       <w:pgSz w:w="12240" w:h="15840"/>
@@ -42,6 +2119,311 @@
     </w:sectPr>
   </w:body>
 </w:document>
+</file>
+
+<file path=word/numbering.xml><?xml version="1.0" encoding="utf-8"?>
+<w:numbering xmlns:wpc="http://schemas.microsoft.com/office/word/2010/wordprocessingCanvas" xmlns:cx="http://schemas.microsoft.com/office/drawing/2014/chartex" xmlns:cx1="http://schemas.microsoft.com/office/drawing/2015/9/8/chartex" xmlns:cx2="http://schemas.microsoft.com/office/drawing/2015/10/21/chartex" xmlns:cx3="http://schemas.microsoft.com/office/drawing/2016/5/9/chartex" xmlns:cx4="http://schemas.microsoft.com/office/drawing/2016/5/10/chartex" xmlns:cx5="http://schemas.microsoft.com/office/drawing/2016/5/11/chartex" xmlns:cx6="http://schemas.microsoft.com/office/drawing/2016/5/12/chartex" xmlns:cx7="http://schemas.microsoft.com/office/drawing/2016/5/13/chartex" xmlns:cx8="http://schemas.microsoft.com/office/drawing/2016/5/14/chartex" xmlns:mc="http://schemas.openxmlformats.org/markup-compatibility/2006" xmlns:aink="http://schemas.microsoft.com/office/drawing/2016/ink" xmlns:am3d="http://schemas.microsoft.com/office/drawing/2017/model3d" xmlns:o="urn:schemas-microsoft-com:office:office" xmlns:r="http://schemas.openxmlformats.org/officeDocument/2006/relationships" xmlns:m="http://schemas.openxmlformats.org/officeDocument/2006/math" xmlns:v="urn:schemas-microsoft-com:vml" xmlns:wp14="http://schemas.microsoft.com/office/word/2010/wordprocessingDrawing" xmlns:wp="http://schemas.openxmlformats.org/drawingml/2006/wordprocessingDrawing" xmlns:w10="urn:schemas-microsoft-com:office:word" xmlns:w="http://schemas.openxmlformats.org/wordprocessingml/2006/main" xmlns:w14="http://schemas.microsoft.com/office/word/2010/wordml" xmlns:w15="http://schemas.microsoft.com/office/word/2012/wordml" xmlns:w16cex="http://schemas.microsoft.com/office/word/2018/wordml/cex" xmlns:w16cid="http://schemas.microsoft.com/office/word/2016/wordml/cid" xmlns:w16="http://schemas.microsoft.com/office/word/2018/wordml" xmlns:w16se="http://schemas.microsoft.com/office/word/2015/wordml/symex" xmlns:wpg="http://schemas.microsoft.com/office/word/2010/wordprocessingGroup" xmlns:wpi="http://schemas.microsoft.com/office/word/2010/wordprocessingInk" xmlns:wne="http://schemas.microsoft.com/office/word/2006/wordml" xmlns:wps="http://schemas.microsoft.com/office/word/2010/wordprocessingShape" mc:Ignorable="w14 w15 w16se w16cid w16 w16cex wp14">
+  <w:abstractNum w:abstractNumId="0" w15:restartNumberingAfterBreak="0">
+    <w:nsid w:val="08B06A36"/>
+    <w:multiLevelType w:val="hybridMultilevel"/>
+    <w:tmpl w:val="4D1A77DA"/>
+    <w:lvl w:ilvl="0" w:tplc="0409000F">
+      <w:start w:val="1"/>
+      <w:numFmt w:val="decimal"/>
+      <w:lvlText w:val="%1."/>
+      <w:lvlJc w:val="left"/>
+      <w:pPr>
+        <w:ind w:left="720" w:hanging="360"/>
+      </w:pPr>
+      <w:rPr>
+        <w:rFonts w:hint="default"/>
+      </w:rPr>
+    </w:lvl>
+    <w:lvl w:ilvl="1" w:tplc="04090019" w:tentative="1">
+      <w:start w:val="1"/>
+      <w:numFmt w:val="lowerLetter"/>
+      <w:lvlText w:val="%2."/>
+      <w:lvlJc w:val="left"/>
+      <w:pPr>
+        <w:ind w:left="1440" w:hanging="360"/>
+      </w:pPr>
+    </w:lvl>
+    <w:lvl w:ilvl="2" w:tplc="0409001B" w:tentative="1">
+      <w:start w:val="1"/>
+      <w:numFmt w:val="lowerRoman"/>
+      <w:lvlText w:val="%3."/>
+      <w:lvlJc w:val="right"/>
+      <w:pPr>
+        <w:ind w:left="2160" w:hanging="180"/>
+      </w:pPr>
+    </w:lvl>
+    <w:lvl w:ilvl="3" w:tplc="0409000F" w:tentative="1">
+      <w:start w:val="1"/>
+      <w:numFmt w:val="decimal"/>
+      <w:lvlText w:val="%4."/>
+      <w:lvlJc w:val="left"/>
+      <w:pPr>
+        <w:ind w:left="2880" w:hanging="360"/>
+      </w:pPr>
+    </w:lvl>
+    <w:lvl w:ilvl="4" w:tplc="04090019" w:tentative="1">
+      <w:start w:val="1"/>
+      <w:numFmt w:val="lowerLetter"/>
+      <w:lvlText w:val="%5."/>
+      <w:lvlJc w:val="left"/>
+      <w:pPr>
+        <w:ind w:left="3600" w:hanging="360"/>
+      </w:pPr>
+    </w:lvl>
+    <w:lvl w:ilvl="5" w:tplc="0409001B" w:tentative="1">
+      <w:start w:val="1"/>
+      <w:numFmt w:val="lowerRoman"/>
+      <w:lvlText w:val="%6."/>
+      <w:lvlJc w:val="right"/>
+      <w:pPr>
+        <w:ind w:left="4320" w:hanging="180"/>
+      </w:pPr>
+    </w:lvl>
+    <w:lvl w:ilvl="6" w:tplc="0409000F" w:tentative="1">
+      <w:start w:val="1"/>
+      <w:numFmt w:val="decimal"/>
+      <w:lvlText w:val="%7."/>
+      <w:lvlJc w:val="left"/>
+      <w:pPr>
+        <w:ind w:left="5040" w:hanging="360"/>
+      </w:pPr>
+    </w:lvl>
+    <w:lvl w:ilvl="7" w:tplc="04090019" w:tentative="1">
+      <w:start w:val="1"/>
+      <w:numFmt w:val="lowerLetter"/>
+      <w:lvlText w:val="%8."/>
+      <w:lvlJc w:val="left"/>
+      <w:pPr>
+        <w:ind w:left="5760" w:hanging="360"/>
+      </w:pPr>
+    </w:lvl>
+    <w:lvl w:ilvl="8" w:tplc="0409001B" w:tentative="1">
+      <w:start w:val="1"/>
+      <w:numFmt w:val="lowerRoman"/>
+      <w:lvlText w:val="%9."/>
+      <w:lvlJc w:val="right"/>
+      <w:pPr>
+        <w:ind w:left="6480" w:hanging="180"/>
+      </w:pPr>
+    </w:lvl>
+  </w:abstractNum>
+  <w:abstractNum w:abstractNumId="1" w15:restartNumberingAfterBreak="0">
+    <w:nsid w:val="4AA90255"/>
+    <w:multiLevelType w:val="hybridMultilevel"/>
+    <w:tmpl w:val="87E01C34"/>
+    <w:lvl w:ilvl="0" w:tplc="8CCCE66E">
+      <w:start w:val="1"/>
+      <w:numFmt w:val="bullet"/>
+      <w:lvlText w:val=""/>
+      <w:lvlJc w:val="left"/>
+      <w:pPr>
+        <w:ind w:left="765" w:hanging="405"/>
+      </w:pPr>
+      <w:rPr>
+        <w:rFonts w:ascii="Wingdings" w:eastAsiaTheme="minorHAnsi" w:hAnsi="Wingdings" w:cstheme="minorBidi" w:hint="default"/>
+      </w:rPr>
+    </w:lvl>
+    <w:lvl w:ilvl="1" w:tplc="04090003" w:tentative="1">
+      <w:start w:val="1"/>
+      <w:numFmt w:val="bullet"/>
+      <w:lvlText w:val="o"/>
+      <w:lvlJc w:val="left"/>
+      <w:pPr>
+        <w:ind w:left="1440" w:hanging="360"/>
+      </w:pPr>
+      <w:rPr>
+        <w:rFonts w:ascii="Courier New" w:hAnsi="Courier New" w:cs="Courier New" w:hint="default"/>
+      </w:rPr>
+    </w:lvl>
+    <w:lvl w:ilvl="2" w:tplc="04090005" w:tentative="1">
+      <w:start w:val="1"/>
+      <w:numFmt w:val="bullet"/>
+      <w:lvlText w:val=""/>
+      <w:lvlJc w:val="left"/>
+      <w:pPr>
+        <w:ind w:left="2160" w:hanging="360"/>
+      </w:pPr>
+      <w:rPr>
+        <w:rFonts w:ascii="Wingdings" w:hAnsi="Wingdings" w:hint="default"/>
+      </w:rPr>
+    </w:lvl>
+    <w:lvl w:ilvl="3" w:tplc="04090001" w:tentative="1">
+      <w:start w:val="1"/>
+      <w:numFmt w:val="bullet"/>
+      <w:lvlText w:val=""/>
+      <w:lvlJc w:val="left"/>
+      <w:pPr>
+        <w:ind w:left="2880" w:hanging="360"/>
+      </w:pPr>
+      <w:rPr>
+        <w:rFonts w:ascii="Symbol" w:hAnsi="Symbol" w:hint="default"/>
+      </w:rPr>
+    </w:lvl>
+    <w:lvl w:ilvl="4" w:tplc="04090003" w:tentative="1">
+      <w:start w:val="1"/>
+      <w:numFmt w:val="bullet"/>
+      <w:lvlText w:val="o"/>
+      <w:lvlJc w:val="left"/>
+      <w:pPr>
+        <w:ind w:left="3600" w:hanging="360"/>
+      </w:pPr>
+      <w:rPr>
+        <w:rFonts w:ascii="Courier New" w:hAnsi="Courier New" w:cs="Courier New" w:hint="default"/>
+      </w:rPr>
+    </w:lvl>
+    <w:lvl w:ilvl="5" w:tplc="04090005" w:tentative="1">
+      <w:start w:val="1"/>
+      <w:numFmt w:val="bullet"/>
+      <w:lvlText w:val=""/>
+      <w:lvlJc w:val="left"/>
+      <w:pPr>
+        <w:ind w:left="4320" w:hanging="360"/>
+      </w:pPr>
+      <w:rPr>
+        <w:rFonts w:ascii="Wingdings" w:hAnsi="Wingdings" w:hint="default"/>
+      </w:rPr>
+    </w:lvl>
+    <w:lvl w:ilvl="6" w:tplc="04090001" w:tentative="1">
+      <w:start w:val="1"/>
+      <w:numFmt w:val="bullet"/>
+      <w:lvlText w:val=""/>
+      <w:lvlJc w:val="left"/>
+      <w:pPr>
+        <w:ind w:left="5040" w:hanging="360"/>
+      </w:pPr>
+      <w:rPr>
+        <w:rFonts w:ascii="Symbol" w:hAnsi="Symbol" w:hint="default"/>
+      </w:rPr>
+    </w:lvl>
+    <w:lvl w:ilvl="7" w:tplc="04090003" w:tentative="1">
+      <w:start w:val="1"/>
+      <w:numFmt w:val="bullet"/>
+      <w:lvlText w:val="o"/>
+      <w:lvlJc w:val="left"/>
+      <w:pPr>
+        <w:ind w:left="5760" w:hanging="360"/>
+      </w:pPr>
+      <w:rPr>
+        <w:rFonts w:ascii="Courier New" w:hAnsi="Courier New" w:cs="Courier New" w:hint="default"/>
+      </w:rPr>
+    </w:lvl>
+    <w:lvl w:ilvl="8" w:tplc="04090005" w:tentative="1">
+      <w:start w:val="1"/>
+      <w:numFmt w:val="bullet"/>
+      <w:lvlText w:val=""/>
+      <w:lvlJc w:val="left"/>
+      <w:pPr>
+        <w:ind w:left="6480" w:hanging="360"/>
+      </w:pPr>
+      <w:rPr>
+        <w:rFonts w:ascii="Wingdings" w:hAnsi="Wingdings" w:hint="default"/>
+      </w:rPr>
+    </w:lvl>
+  </w:abstractNum>
+  <w:abstractNum w:abstractNumId="2" w15:restartNumberingAfterBreak="0">
+    <w:nsid w:val="72864589"/>
+    <w:multiLevelType w:val="hybridMultilevel"/>
+    <w:tmpl w:val="7A98B6E6"/>
+    <w:lvl w:ilvl="0" w:tplc="0409000F">
+      <w:start w:val="1"/>
+      <w:numFmt w:val="decimal"/>
+      <w:lvlText w:val="%1."/>
+      <w:lvlJc w:val="left"/>
+      <w:pPr>
+        <w:ind w:left="720" w:hanging="360"/>
+      </w:pPr>
+      <w:rPr>
+        <w:rFonts w:hint="default"/>
+      </w:rPr>
+    </w:lvl>
+    <w:lvl w:ilvl="1" w:tplc="04090019" w:tentative="1">
+      <w:start w:val="1"/>
+      <w:numFmt w:val="lowerLetter"/>
+      <w:lvlText w:val="%2."/>
+      <w:lvlJc w:val="left"/>
+      <w:pPr>
+        <w:ind w:left="1440" w:hanging="360"/>
+      </w:pPr>
+    </w:lvl>
+    <w:lvl w:ilvl="2" w:tplc="0409001B" w:tentative="1">
+      <w:start w:val="1"/>
+      <w:numFmt w:val="lowerRoman"/>
+      <w:lvlText w:val="%3."/>
+      <w:lvlJc w:val="right"/>
+      <w:pPr>
+        <w:ind w:left="2160" w:hanging="180"/>
+      </w:pPr>
+    </w:lvl>
+    <w:lvl w:ilvl="3" w:tplc="0409000F" w:tentative="1">
+      <w:start w:val="1"/>
+      <w:numFmt w:val="decimal"/>
+      <w:lvlText w:val="%4."/>
+      <w:lvlJc w:val="left"/>
+      <w:pPr>
+        <w:ind w:left="2880" w:hanging="360"/>
+      </w:pPr>
+    </w:lvl>
+    <w:lvl w:ilvl="4" w:tplc="04090019" w:tentative="1">
+      <w:start w:val="1"/>
+      <w:numFmt w:val="lowerLetter"/>
+      <w:lvlText w:val="%5."/>
+      <w:lvlJc w:val="left"/>
+      <w:pPr>
+        <w:ind w:left="3600" w:hanging="360"/>
+      </w:pPr>
+    </w:lvl>
+    <w:lvl w:ilvl="5" w:tplc="0409001B" w:tentative="1">
+      <w:start w:val="1"/>
+      <w:numFmt w:val="lowerRoman"/>
+      <w:lvlText w:val="%6."/>
+      <w:lvlJc w:val="right"/>
+      <w:pPr>
+        <w:ind w:left="4320" w:hanging="180"/>
+      </w:pPr>
+    </w:lvl>
+    <w:lvl w:ilvl="6" w:tplc="0409000F" w:tentative="1">
+      <w:start w:val="1"/>
+      <w:numFmt w:val="decimal"/>
+      <w:lvlText w:val="%7."/>
+      <w:lvlJc w:val="left"/>
+      <w:pPr>
+        <w:ind w:left="5040" w:hanging="360"/>
+      </w:pPr>
+    </w:lvl>
+    <w:lvl w:ilvl="7" w:tplc="04090019" w:tentative="1">
+      <w:start w:val="1"/>
+      <w:numFmt w:val="lowerLetter"/>
+      <w:lvlText w:val="%8."/>
+      <w:lvlJc w:val="left"/>
+      <w:pPr>
+        <w:ind w:left="5760" w:hanging="360"/>
+      </w:pPr>
+    </w:lvl>
+    <w:lvl w:ilvl="8" w:tplc="0409001B" w:tentative="1">
+      <w:start w:val="1"/>
+      <w:numFmt w:val="lowerRoman"/>
+      <w:lvlText w:val="%9."/>
+      <w:lvlJc w:val="right"/>
+      <w:pPr>
+        <w:ind w:left="6480" w:hanging="180"/>
+      </w:pPr>
+    </w:lvl>
+  </w:abstractNum>
+  <w:num w:numId="1">
+    <w:abstractNumId w:val="2"/>
+  </w:num>
+  <w:num w:numId="2">
+    <w:abstractNumId w:val="1"/>
+  </w:num>
+  <w:num w:numId="3">
+    <w:abstractNumId w:val="0"/>
+  </w:num>
+</w:numbering>
 </file>
 
 <file path=word/styles.xml><?xml version="1.0" encoding="utf-8"?>
@@ -470,6 +2852,17 @@
     <w:semiHidden/>
     <w:unhideWhenUsed/>
   </w:style>
+  <w:style w:type="paragraph" w:styleId="ListParagraph">
+    <w:name w:val="List Paragraph"/>
+    <w:basedOn w:val="Normal"/>
+    <w:uiPriority w:val="34"/>
+    <w:qFormat/>
+    <w:rsid w:val="00B2617E"/>
+    <w:pPr>
+      <w:ind w:left="720"/>
+      <w:contextualSpacing/>
+    </w:pPr>
+  </w:style>
 </w:styles>
 </file>
 

</xml_diff>